<commit_message>
Added requirement to publish to DockerHub
</commit_message>
<xml_diff>
--- a/Labs/Lab09/Lab9Instructions-Docker.docx
+++ b/Labs/Lab09/Lab9Instructions-Docker.docx
@@ -1,6 +1,6 @@
 
 <file path=word/document.xml><?xml version="1.0" encoding="utf-8"?>
-<w:document xmlns:wpc="http://schemas.microsoft.com/office/word/2010/wordprocessingCanvas" xmlns:cx="http://schemas.microsoft.com/office/drawing/2014/chartex" xmlns:cx1="http://schemas.microsoft.com/office/drawing/2015/9/8/chartex" xmlns:cx2="http://schemas.microsoft.com/office/drawing/2015/10/21/chartex" xmlns:cx3="http://schemas.microsoft.com/office/drawing/2016/5/9/chartex" xmlns:cx4="http://schemas.microsoft.com/office/drawing/2016/5/10/chartex" xmlns:cx5="http://schemas.microsoft.com/office/drawing/2016/5/11/chartex" xmlns:cx6="http://schemas.microsoft.com/office/drawing/2016/5/12/chartex" xmlns:cx7="http://schemas.microsoft.com/office/drawing/2016/5/13/chartex" xmlns:cx8="http://schemas.microsoft.com/office/drawing/2016/5/14/chartex" xmlns:mc="http://schemas.openxmlformats.org/markup-compatibility/2006" xmlns:aink="http://schemas.microsoft.com/office/drawing/2016/ink" xmlns:am3d="http://schemas.microsoft.com/office/drawing/2017/model3d" xmlns:o="urn:schemas-microsoft-com:office:office" xmlns:r="http://schemas.openxmlformats.org/officeDocument/2006/relationships" xmlns:m="http://schemas.openxmlformats.org/officeDocument/2006/math" xmlns:v="urn:schemas-microsoft-com:vml" xmlns:wp14="http://schemas.microsoft.com/office/word/2010/wordprocessingDrawing" xmlns:wp="http://schemas.openxmlformats.org/drawingml/2006/wordprocessingDrawing" xmlns:w10="urn:schemas-microsoft-com:office:word" xmlns:w="http://schemas.openxmlformats.org/wordprocessingml/2006/main" xmlns:w14="http://schemas.microsoft.com/office/word/2010/wordml" xmlns:w15="http://schemas.microsoft.com/office/word/2012/wordml" xmlns:w16cid="http://schemas.microsoft.com/office/word/2016/wordml/cid" xmlns:w16se="http://schemas.microsoft.com/office/word/2015/wordml/symex" xmlns:wpg="http://schemas.microsoft.com/office/word/2010/wordprocessingGroup" xmlns:wpi="http://schemas.microsoft.com/office/word/2010/wordprocessingInk" xmlns:wne="http://schemas.microsoft.com/office/word/2006/wordml" xmlns:wps="http://schemas.microsoft.com/office/word/2010/wordprocessingShape" mc:Ignorable="w14 w15 w16se w16cid wp14">
+<w:document xmlns:wpc="http://schemas.microsoft.com/office/word/2010/wordprocessingCanvas" xmlns:cx="http://schemas.microsoft.com/office/drawing/2014/chartex" xmlns:cx1="http://schemas.microsoft.com/office/drawing/2015/9/8/chartex" xmlns:mc="http://schemas.openxmlformats.org/markup-compatibility/2006" xmlns:o="urn:schemas-microsoft-com:office:office" xmlns:r="http://schemas.openxmlformats.org/officeDocument/2006/relationships" xmlns:m="http://schemas.openxmlformats.org/officeDocument/2006/math" xmlns:v="urn:schemas-microsoft-com:vml" xmlns:wp14="http://schemas.microsoft.com/office/word/2010/wordprocessingDrawing" xmlns:wp="http://schemas.openxmlformats.org/drawingml/2006/wordprocessingDrawing" xmlns:w10="urn:schemas-microsoft-com:office:word" xmlns:w="http://schemas.openxmlformats.org/wordprocessingml/2006/main" xmlns:w14="http://schemas.microsoft.com/office/word/2010/wordml" xmlns:w15="http://schemas.microsoft.com/office/word/2012/wordml" xmlns:w16se="http://schemas.microsoft.com/office/word/2015/wordml/symex" xmlns:wpg="http://schemas.microsoft.com/office/word/2010/wordprocessingGroup" xmlns:wpi="http://schemas.microsoft.com/office/word/2010/wordprocessingInk" xmlns:wne="http://schemas.microsoft.com/office/word/2006/wordml" xmlns:wps="http://schemas.microsoft.com/office/word/2010/wordprocessingShape" mc:Ignorable="w14 w15 w16se wp14">
   <w:body>
     <w:p>
       <w:pPr>
@@ -60,6 +60,8 @@
           <w:docGrid w:linePitch="360"/>
         </w:sectPr>
       </w:pPr>
+      <w:bookmarkStart w:id="0" w:name="_GoBack"/>
+      <w:bookmarkEnd w:id="0"/>
     </w:p>
     <w:p>
       <w:pPr>
@@ -214,31 +216,7 @@
           <w:sz w:val="28"/>
           <w:szCs w:val="28"/>
         </w:rPr>
-        <w:t xml:space="preserve">Part </w:t>
-      </w:r>
-      <w:r>
-        <w:rPr>
-          <w:b/>
-          <w:sz w:val="28"/>
-          <w:szCs w:val="28"/>
-        </w:rPr>
-        <w:t>2</w:t>
-      </w:r>
-      <w:r>
-        <w:rPr>
-          <w:b/>
-          <w:sz w:val="28"/>
-          <w:szCs w:val="28"/>
-        </w:rPr>
-        <w:t xml:space="preserve">. </w:t>
-      </w:r>
-      <w:r>
-        <w:rPr>
-          <w:b/>
-          <w:sz w:val="28"/>
-          <w:szCs w:val="28"/>
-        </w:rPr>
-        <w:t>Containers for Your Own App</w:t>
+        <w:t>Part 2. Containers for Your Own App</w:t>
       </w:r>
     </w:p>
     <w:p>
@@ -256,6 +234,44 @@
           <w:szCs w:val="24"/>
         </w:rPr>
         <w:t>Create an image for your own web app (one that uses a database) and create an image for a container that will run a database engine (like MariaDB). Use Docker Compose to connect the web app container to the database container and run them on your local development machine.</w:t>
+      </w:r>
+    </w:p>
+    <w:p>
+      <w:pPr>
+        <w:rPr>
+          <w:rFonts w:asciiTheme="minorHAnsi" w:hAnsiTheme="minorHAnsi" w:cs="Arial"/>
+          <w:sz w:val="24"/>
+          <w:szCs w:val="24"/>
+        </w:rPr>
+      </w:pPr>
+      <w:r>
+        <w:rPr>
+          <w:rFonts w:asciiTheme="minorHAnsi" w:hAnsiTheme="minorHAnsi" w:cs="Arial"/>
+          <w:sz w:val="24"/>
+          <w:szCs w:val="24"/>
+        </w:rPr>
+        <w:t xml:space="preserve">Upload your web app image to </w:t>
+      </w:r>
+      <w:hyperlink r:id="rId11" w:tgtFrame="_blank" w:history="1">
+        <w:proofErr w:type="spellStart"/>
+        <w:r>
+          <w:rPr>
+            <w:rStyle w:val="Hyperlink"/>
+            <w:rFonts w:asciiTheme="minorHAnsi" w:hAnsiTheme="minorHAnsi" w:cs="Arial"/>
+            <w:sz w:val="24"/>
+            <w:szCs w:val="24"/>
+          </w:rPr>
+          <w:t>DockerHub</w:t>
+        </w:r>
+        <w:proofErr w:type="spellEnd"/>
+      </w:hyperlink>
+      <w:r>
+        <w:rPr>
+          <w:rFonts w:asciiTheme="minorHAnsi" w:hAnsiTheme="minorHAnsi" w:cs="Arial"/>
+          <w:sz w:val="24"/>
+          <w:szCs w:val="24"/>
+        </w:rPr>
+        <w:t>.</w:t>
       </w:r>
     </w:p>
     <w:p>
@@ -365,7 +381,7 @@
           <w:sz w:val="24"/>
           <w:szCs w:val="24"/>
         </w:rPr>
-        <w:t xml:space="preserve">Submit the URL of your master branch </w:t>
+        <w:t>Submit the</w:t>
       </w:r>
       <w:r>
         <w:rPr>
@@ -373,7 +389,7 @@
           <w:sz w:val="24"/>
           <w:szCs w:val="24"/>
         </w:rPr>
-        <w:t>to</w:t>
+        <w:t xml:space="preserve"> following</w:t>
       </w:r>
       <w:r>
         <w:rPr>
@@ -381,7 +397,7 @@
           <w:sz w:val="24"/>
           <w:szCs w:val="24"/>
         </w:rPr>
-        <w:t xml:space="preserve"> Moodle using “online text”</w:t>
+        <w:t xml:space="preserve"> URL</w:t>
       </w:r>
       <w:r>
         <w:rPr>
@@ -389,6 +405,129 @@
           <w:sz w:val="24"/>
           <w:szCs w:val="24"/>
         </w:rPr>
+        <w:t>s:</w:t>
+      </w:r>
+    </w:p>
+    <w:p>
+      <w:pPr>
+        <w:numPr>
+          <w:ilvl w:val="1"/>
+          <w:numId w:val="10"/>
+        </w:numPr>
+        <w:contextualSpacing/>
+        <w:rPr>
+          <w:rFonts w:asciiTheme="minorHAnsi" w:hAnsiTheme="minorHAnsi"/>
+          <w:sz w:val="24"/>
+          <w:szCs w:val="24"/>
+        </w:rPr>
+      </w:pPr>
+      <w:r>
+        <w:rPr>
+          <w:rFonts w:asciiTheme="minorHAnsi" w:hAnsiTheme="minorHAnsi"/>
+          <w:sz w:val="24"/>
+          <w:szCs w:val="24"/>
+        </w:rPr>
+        <w:t xml:space="preserve"> Y</w:t>
+      </w:r>
+      <w:r>
+        <w:rPr>
+          <w:rFonts w:asciiTheme="minorHAnsi" w:hAnsiTheme="minorHAnsi"/>
+          <w:sz w:val="24"/>
+          <w:szCs w:val="24"/>
+        </w:rPr>
+        <w:t xml:space="preserve">our </w:t>
+      </w:r>
+      <w:proofErr w:type="spellStart"/>
+      <w:r>
+        <w:rPr>
+          <w:rFonts w:asciiTheme="minorHAnsi" w:hAnsiTheme="minorHAnsi"/>
+          <w:sz w:val="24"/>
+          <w:szCs w:val="24"/>
+        </w:rPr>
+        <w:t>Git</w:t>
+      </w:r>
+      <w:proofErr w:type="spellEnd"/>
+      <w:r>
+        <w:rPr>
+          <w:rFonts w:asciiTheme="minorHAnsi" w:hAnsiTheme="minorHAnsi"/>
+          <w:sz w:val="24"/>
+          <w:szCs w:val="24"/>
+        </w:rPr>
+        <w:t xml:space="preserve"> master branch.</w:t>
+      </w:r>
+    </w:p>
+    <w:p>
+      <w:pPr>
+        <w:numPr>
+          <w:ilvl w:val="1"/>
+          <w:numId w:val="10"/>
+        </w:numPr>
+        <w:contextualSpacing/>
+        <w:rPr>
+          <w:rFonts w:asciiTheme="minorHAnsi" w:hAnsiTheme="minorHAnsi"/>
+          <w:sz w:val="24"/>
+          <w:szCs w:val="24"/>
+        </w:rPr>
+      </w:pPr>
+      <w:r>
+        <w:rPr>
+          <w:rFonts w:asciiTheme="minorHAnsi" w:hAnsiTheme="minorHAnsi"/>
+          <w:sz w:val="24"/>
+          <w:szCs w:val="24"/>
+        </w:rPr>
+        <w:t xml:space="preserve">Your image on </w:t>
+      </w:r>
+      <w:proofErr w:type="spellStart"/>
+      <w:r>
+        <w:rPr>
+          <w:rFonts w:asciiTheme="minorHAnsi" w:hAnsiTheme="minorHAnsi"/>
+          <w:sz w:val="24"/>
+          <w:szCs w:val="24"/>
+        </w:rPr>
+        <w:t>DockerHub</w:t>
+      </w:r>
+    </w:p>
+    <w:p>
+      <w:pPr>
+        <w:ind w:left="360"/>
+        <w:contextualSpacing/>
+        <w:rPr>
+          <w:rFonts w:asciiTheme="minorHAnsi" w:hAnsiTheme="minorHAnsi"/>
+          <w:sz w:val="24"/>
+          <w:szCs w:val="24"/>
+        </w:rPr>
+      </w:pPr>
+      <w:proofErr w:type="spellEnd"/>
+      <w:r>
+        <w:rPr>
+          <w:rFonts w:asciiTheme="minorHAnsi" w:hAnsiTheme="minorHAnsi"/>
+          <w:sz w:val="24"/>
+          <w:szCs w:val="24"/>
+        </w:rPr>
+        <w:t xml:space="preserve">Submit them to </w:t>
+      </w:r>
+      <w:r>
+        <w:rPr>
+          <w:rFonts w:asciiTheme="minorHAnsi" w:hAnsiTheme="minorHAnsi"/>
+          <w:sz w:val="24"/>
+          <w:szCs w:val="24"/>
+        </w:rPr>
+        <w:t>Moodle using “online text”</w:t>
+      </w:r>
+      <w:r>
+        <w:rPr>
+          <w:rFonts w:asciiTheme="minorHAnsi" w:hAnsiTheme="minorHAnsi"/>
+          <w:sz w:val="24"/>
+          <w:szCs w:val="24"/>
+        </w:rPr>
+        <w:t>, or put the URLs in the document described below</w:t>
+      </w:r>
+      <w:r>
+        <w:rPr>
+          <w:rFonts w:asciiTheme="minorHAnsi" w:hAnsiTheme="minorHAnsi"/>
+          <w:sz w:val="24"/>
+          <w:szCs w:val="24"/>
+        </w:rPr>
         <w:t xml:space="preserve">. </w:t>
       </w:r>
       <w:r>
@@ -397,7 +536,15 @@
           <w:sz w:val="24"/>
           <w:szCs w:val="24"/>
         </w:rPr>
-        <w:t>Please do not put it in a comment.</w:t>
+        <w:t>Please do not put them</w:t>
+      </w:r>
+      <w:r>
+        <w:rPr>
+          <w:rFonts w:asciiTheme="minorHAnsi" w:hAnsiTheme="minorHAnsi"/>
+          <w:sz w:val="24"/>
+          <w:szCs w:val="24"/>
+        </w:rPr>
+        <w:t xml:space="preserve"> in a comment.</w:t>
       </w:r>
     </w:p>
     <w:p>
@@ -419,17 +566,7 @@
           <w:sz w:val="24"/>
           <w:szCs w:val="24"/>
         </w:rPr>
-        <w:t xml:space="preserve">Upload </w:t>
-      </w:r>
-      <w:bookmarkStart w:id="0" w:name="_GoBack"/>
-      <w:bookmarkEnd w:id="0"/>
-      <w:r>
-        <w:rPr>
-          <w:rFonts w:asciiTheme="minorHAnsi" w:hAnsiTheme="minorHAnsi"/>
-          <w:sz w:val="24"/>
-          <w:szCs w:val="24"/>
-        </w:rPr>
-        <w:t>a document containing screen-shots of your docker exercises as well as of your app running in a container.</w:t>
+        <w:t>Upload a document containing screen-shots of your docker exercises as well as of your app running in a container.</w:t>
       </w:r>
     </w:p>
     <w:p>
@@ -456,7 +593,7 @@
 </file>
 
 <file path=word/endnotes.xml><?xml version="1.0" encoding="utf-8"?>
-<w:endnotes xmlns:wpc="http://schemas.microsoft.com/office/word/2010/wordprocessingCanvas" xmlns:cx="http://schemas.microsoft.com/office/drawing/2014/chartex" xmlns:cx1="http://schemas.microsoft.com/office/drawing/2015/9/8/chartex" xmlns:cx2="http://schemas.microsoft.com/office/drawing/2015/10/21/chartex" xmlns:cx3="http://schemas.microsoft.com/office/drawing/2016/5/9/chartex" xmlns:cx4="http://schemas.microsoft.com/office/drawing/2016/5/10/chartex" xmlns:cx5="http://schemas.microsoft.com/office/drawing/2016/5/11/chartex" xmlns:cx6="http://schemas.microsoft.com/office/drawing/2016/5/12/chartex" xmlns:cx7="http://schemas.microsoft.com/office/drawing/2016/5/13/chartex" xmlns:cx8="http://schemas.microsoft.com/office/drawing/2016/5/14/chartex" xmlns:mc="http://schemas.openxmlformats.org/markup-compatibility/2006" xmlns:aink="http://schemas.microsoft.com/office/drawing/2016/ink" xmlns:am3d="http://schemas.microsoft.com/office/drawing/2017/model3d" xmlns:o="urn:schemas-microsoft-com:office:office" xmlns:r="http://schemas.openxmlformats.org/officeDocument/2006/relationships" xmlns:m="http://schemas.openxmlformats.org/officeDocument/2006/math" xmlns:v="urn:schemas-microsoft-com:vml" xmlns:wp14="http://schemas.microsoft.com/office/word/2010/wordprocessingDrawing" xmlns:wp="http://schemas.openxmlformats.org/drawingml/2006/wordprocessingDrawing" xmlns:w10="urn:schemas-microsoft-com:office:word" xmlns:w="http://schemas.openxmlformats.org/wordprocessingml/2006/main" xmlns:w14="http://schemas.microsoft.com/office/word/2010/wordml" xmlns:w15="http://schemas.microsoft.com/office/word/2012/wordml" xmlns:w16cid="http://schemas.microsoft.com/office/word/2016/wordml/cid" xmlns:w16se="http://schemas.microsoft.com/office/word/2015/wordml/symex" xmlns:wpg="http://schemas.microsoft.com/office/word/2010/wordprocessingGroup" xmlns:wpi="http://schemas.microsoft.com/office/word/2010/wordprocessingInk" xmlns:wne="http://schemas.microsoft.com/office/word/2006/wordml" xmlns:wps="http://schemas.microsoft.com/office/word/2010/wordprocessingShape" mc:Ignorable="w14 w15 w16se w16cid wp14">
+<w:endnotes xmlns:wpc="http://schemas.microsoft.com/office/word/2010/wordprocessingCanvas" xmlns:cx="http://schemas.microsoft.com/office/drawing/2014/chartex" xmlns:cx1="http://schemas.microsoft.com/office/drawing/2015/9/8/chartex" xmlns:mc="http://schemas.openxmlformats.org/markup-compatibility/2006" xmlns:o="urn:schemas-microsoft-com:office:office" xmlns:r="http://schemas.openxmlformats.org/officeDocument/2006/relationships" xmlns:m="http://schemas.openxmlformats.org/officeDocument/2006/math" xmlns:v="urn:schemas-microsoft-com:vml" xmlns:wp14="http://schemas.microsoft.com/office/word/2010/wordprocessingDrawing" xmlns:wp="http://schemas.openxmlformats.org/drawingml/2006/wordprocessingDrawing" xmlns:w10="urn:schemas-microsoft-com:office:word" xmlns:w="http://schemas.openxmlformats.org/wordprocessingml/2006/main" xmlns:w14="http://schemas.microsoft.com/office/word/2010/wordml" xmlns:w15="http://schemas.microsoft.com/office/word/2012/wordml" xmlns:w16se="http://schemas.microsoft.com/office/word/2015/wordml/symex" xmlns:wpg="http://schemas.microsoft.com/office/word/2010/wordprocessingGroup" xmlns:wpi="http://schemas.microsoft.com/office/word/2010/wordprocessingInk" xmlns:wne="http://schemas.microsoft.com/office/word/2006/wordml" xmlns:wps="http://schemas.microsoft.com/office/word/2010/wordprocessingShape" mc:Ignorable="w14 w15 w16se wp14">
   <w:endnote w:type="separator" w:id="-1">
     <w:p>
       <w:pPr>
@@ -481,7 +618,7 @@
 </file>
 
 <file path=word/footer1.xml><?xml version="1.0" encoding="utf-8"?>
-<w:ftr xmlns:wpc="http://schemas.microsoft.com/office/word/2010/wordprocessingCanvas" xmlns:cx="http://schemas.microsoft.com/office/drawing/2014/chartex" xmlns:cx1="http://schemas.microsoft.com/office/drawing/2015/9/8/chartex" xmlns:cx2="http://schemas.microsoft.com/office/drawing/2015/10/21/chartex" xmlns:cx3="http://schemas.microsoft.com/office/drawing/2016/5/9/chartex" xmlns:cx4="http://schemas.microsoft.com/office/drawing/2016/5/10/chartex" xmlns:cx5="http://schemas.microsoft.com/office/drawing/2016/5/11/chartex" xmlns:cx6="http://schemas.microsoft.com/office/drawing/2016/5/12/chartex" xmlns:cx7="http://schemas.microsoft.com/office/drawing/2016/5/13/chartex" xmlns:cx8="http://schemas.microsoft.com/office/drawing/2016/5/14/chartex" xmlns:mc="http://schemas.openxmlformats.org/markup-compatibility/2006" xmlns:aink="http://schemas.microsoft.com/office/drawing/2016/ink" xmlns:am3d="http://schemas.microsoft.com/office/drawing/2017/model3d" xmlns:o="urn:schemas-microsoft-com:office:office" xmlns:r="http://schemas.openxmlformats.org/officeDocument/2006/relationships" xmlns:m="http://schemas.openxmlformats.org/officeDocument/2006/math" xmlns:v="urn:schemas-microsoft-com:vml" xmlns:wp14="http://schemas.microsoft.com/office/word/2010/wordprocessingDrawing" xmlns:wp="http://schemas.openxmlformats.org/drawingml/2006/wordprocessingDrawing" xmlns:w10="urn:schemas-microsoft-com:office:word" xmlns:w="http://schemas.openxmlformats.org/wordprocessingml/2006/main" xmlns:w14="http://schemas.microsoft.com/office/word/2010/wordml" xmlns:w15="http://schemas.microsoft.com/office/word/2012/wordml" xmlns:w16cid="http://schemas.microsoft.com/office/word/2016/wordml/cid" xmlns:w16se="http://schemas.microsoft.com/office/word/2015/wordml/symex" xmlns:wpg="http://schemas.microsoft.com/office/word/2010/wordprocessingGroup" xmlns:wpi="http://schemas.microsoft.com/office/word/2010/wordprocessingInk" xmlns:wne="http://schemas.microsoft.com/office/word/2006/wordml" xmlns:wps="http://schemas.microsoft.com/office/word/2010/wordprocessingShape" mc:Ignorable="w14 w15 w16se w16cid wp14">
+<w:ftr xmlns:wpc="http://schemas.microsoft.com/office/word/2010/wordprocessingCanvas" xmlns:cx="http://schemas.microsoft.com/office/drawing/2014/chartex" xmlns:cx1="http://schemas.microsoft.com/office/drawing/2015/9/8/chartex" xmlns:mc="http://schemas.openxmlformats.org/markup-compatibility/2006" xmlns:o="urn:schemas-microsoft-com:office:office" xmlns:r="http://schemas.openxmlformats.org/officeDocument/2006/relationships" xmlns:m="http://schemas.openxmlformats.org/officeDocument/2006/math" xmlns:v="urn:schemas-microsoft-com:vml" xmlns:wp14="http://schemas.microsoft.com/office/word/2010/wordprocessingDrawing" xmlns:wp="http://schemas.openxmlformats.org/drawingml/2006/wordprocessingDrawing" xmlns:w10="urn:schemas-microsoft-com:office:word" xmlns:w="http://schemas.openxmlformats.org/wordprocessingml/2006/main" xmlns:w14="http://schemas.microsoft.com/office/word/2010/wordml" xmlns:w15="http://schemas.microsoft.com/office/word/2012/wordml" xmlns:w16se="http://schemas.microsoft.com/office/word/2015/wordml/symex" xmlns:wpg="http://schemas.microsoft.com/office/word/2010/wordprocessingGroup" xmlns:wpi="http://schemas.microsoft.com/office/word/2010/wordprocessingInk" xmlns:wne="http://schemas.microsoft.com/office/word/2006/wordml" xmlns:wps="http://schemas.microsoft.com/office/word/2010/wordprocessingShape" mc:Ignorable="w14 w15 w16se wp14">
   <w:p>
     <w:pPr>
       <w:pStyle w:val="Footer"/>
@@ -494,22 +631,27 @@
 </file>
 
 <file path=word/footer2.xml><?xml version="1.0" encoding="utf-8"?>
-<w:ftr xmlns:wpc="http://schemas.microsoft.com/office/word/2010/wordprocessingCanvas" xmlns:cx="http://schemas.microsoft.com/office/drawing/2014/chartex" xmlns:cx1="http://schemas.microsoft.com/office/drawing/2015/9/8/chartex" xmlns:cx2="http://schemas.microsoft.com/office/drawing/2015/10/21/chartex" xmlns:cx3="http://schemas.microsoft.com/office/drawing/2016/5/9/chartex" xmlns:cx4="http://schemas.microsoft.com/office/drawing/2016/5/10/chartex" xmlns:cx5="http://schemas.microsoft.com/office/drawing/2016/5/11/chartex" xmlns:cx6="http://schemas.microsoft.com/office/drawing/2016/5/12/chartex" xmlns:cx7="http://schemas.microsoft.com/office/drawing/2016/5/13/chartex" xmlns:cx8="http://schemas.microsoft.com/office/drawing/2016/5/14/chartex" xmlns:mc="http://schemas.openxmlformats.org/markup-compatibility/2006" xmlns:aink="http://schemas.microsoft.com/office/drawing/2016/ink" xmlns:am3d="http://schemas.microsoft.com/office/drawing/2017/model3d" xmlns:o="urn:schemas-microsoft-com:office:office" xmlns:r="http://schemas.openxmlformats.org/officeDocument/2006/relationships" xmlns:m="http://schemas.openxmlformats.org/officeDocument/2006/math" xmlns:v="urn:schemas-microsoft-com:vml" xmlns:wp14="http://schemas.microsoft.com/office/word/2010/wordprocessingDrawing" xmlns:wp="http://schemas.openxmlformats.org/drawingml/2006/wordprocessingDrawing" xmlns:w10="urn:schemas-microsoft-com:office:word" xmlns:w="http://schemas.openxmlformats.org/wordprocessingml/2006/main" xmlns:w14="http://schemas.microsoft.com/office/word/2010/wordml" xmlns:w15="http://schemas.microsoft.com/office/word/2012/wordml" xmlns:w16cid="http://schemas.microsoft.com/office/word/2016/wordml/cid" xmlns:w16se="http://schemas.microsoft.com/office/word/2015/wordml/symex" xmlns:wpg="http://schemas.microsoft.com/office/word/2010/wordprocessingGroup" xmlns:wpi="http://schemas.microsoft.com/office/word/2010/wordprocessingInk" xmlns:wne="http://schemas.microsoft.com/office/word/2006/wordml" xmlns:wps="http://schemas.microsoft.com/office/word/2010/wordprocessingShape" mc:Ignorable="w14 w15 w16se w16cid wp14">
+<w:ftr xmlns:wpc="http://schemas.microsoft.com/office/word/2010/wordprocessingCanvas" xmlns:cx="http://schemas.microsoft.com/office/drawing/2014/chartex" xmlns:cx1="http://schemas.microsoft.com/office/drawing/2015/9/8/chartex" xmlns:mc="http://schemas.openxmlformats.org/markup-compatibility/2006" xmlns:o="urn:schemas-microsoft-com:office:office" xmlns:r="http://schemas.openxmlformats.org/officeDocument/2006/relationships" xmlns:m="http://schemas.openxmlformats.org/officeDocument/2006/math" xmlns:v="urn:schemas-microsoft-com:vml" xmlns:wp14="http://schemas.microsoft.com/office/word/2010/wordprocessingDrawing" xmlns:wp="http://schemas.openxmlformats.org/drawingml/2006/wordprocessingDrawing" xmlns:w10="urn:schemas-microsoft-com:office:word" xmlns:w="http://schemas.openxmlformats.org/wordprocessingml/2006/main" xmlns:w14="http://schemas.microsoft.com/office/word/2010/wordml" xmlns:w15="http://schemas.microsoft.com/office/word/2012/wordml" xmlns:w16se="http://schemas.microsoft.com/office/word/2015/wordml/symex" xmlns:wpg="http://schemas.microsoft.com/office/word/2010/wordprocessingGroup" xmlns:wpi="http://schemas.microsoft.com/office/word/2010/wordprocessingInk" xmlns:wne="http://schemas.microsoft.com/office/word/2006/wordml" xmlns:wps="http://schemas.microsoft.com/office/word/2010/wordprocessingShape" mc:Ignorable="w14 w15 w16se wp14">
   <w:p>
     <w:pPr>
       <w:pStyle w:val="Footer"/>
     </w:pPr>
     <w:r>
-      <w:t xml:space="preserve">Written by Brian Bird, Lane </w:t>
+      <w:t xml:space="preserve">Written by </w:t>
+    </w:r>
+    <w:hyperlink r:id="rId1" w:history="1">
+      <w:r>
+        <w:rPr>
+          <w:rStyle w:val="Hyperlink"/>
+        </w:rPr>
+        <w:t>Brian Bird</w:t>
+      </w:r>
+    </w:hyperlink>
+    <w:r>
+      <w:t xml:space="preserve">, Lane </w:t>
     </w:r>
     <w:r>
-      <w:t>Community College, f</w:t>
-    </w:r>
-    <w:r>
-      <w:t>all 2017</w:t>
-    </w:r>
-    <w:r>
-      <w:t>, revised winter 2019</w:t>
+      <w:t>Community College, winter 2019</w:t>
     </w:r>
   </w:p>
   <w:p>
@@ -521,7 +663,7 @@
 </file>
 
 <file path=word/footnotes.xml><?xml version="1.0" encoding="utf-8"?>
-<w:footnotes xmlns:wpc="http://schemas.microsoft.com/office/word/2010/wordprocessingCanvas" xmlns:cx="http://schemas.microsoft.com/office/drawing/2014/chartex" xmlns:cx1="http://schemas.microsoft.com/office/drawing/2015/9/8/chartex" xmlns:cx2="http://schemas.microsoft.com/office/drawing/2015/10/21/chartex" xmlns:cx3="http://schemas.microsoft.com/office/drawing/2016/5/9/chartex" xmlns:cx4="http://schemas.microsoft.com/office/drawing/2016/5/10/chartex" xmlns:cx5="http://schemas.microsoft.com/office/drawing/2016/5/11/chartex" xmlns:cx6="http://schemas.microsoft.com/office/drawing/2016/5/12/chartex" xmlns:cx7="http://schemas.microsoft.com/office/drawing/2016/5/13/chartex" xmlns:cx8="http://schemas.microsoft.com/office/drawing/2016/5/14/chartex" xmlns:mc="http://schemas.openxmlformats.org/markup-compatibility/2006" xmlns:aink="http://schemas.microsoft.com/office/drawing/2016/ink" xmlns:am3d="http://schemas.microsoft.com/office/drawing/2017/model3d" xmlns:o="urn:schemas-microsoft-com:office:office" xmlns:r="http://schemas.openxmlformats.org/officeDocument/2006/relationships" xmlns:m="http://schemas.openxmlformats.org/officeDocument/2006/math" xmlns:v="urn:schemas-microsoft-com:vml" xmlns:wp14="http://schemas.microsoft.com/office/word/2010/wordprocessingDrawing" xmlns:wp="http://schemas.openxmlformats.org/drawingml/2006/wordprocessingDrawing" xmlns:w10="urn:schemas-microsoft-com:office:word" xmlns:w="http://schemas.openxmlformats.org/wordprocessingml/2006/main" xmlns:w14="http://schemas.microsoft.com/office/word/2010/wordml" xmlns:w15="http://schemas.microsoft.com/office/word/2012/wordml" xmlns:w16cid="http://schemas.microsoft.com/office/word/2016/wordml/cid" xmlns:w16se="http://schemas.microsoft.com/office/word/2015/wordml/symex" xmlns:wpg="http://schemas.microsoft.com/office/word/2010/wordprocessingGroup" xmlns:wpi="http://schemas.microsoft.com/office/word/2010/wordprocessingInk" xmlns:wne="http://schemas.microsoft.com/office/word/2006/wordml" xmlns:wps="http://schemas.microsoft.com/office/word/2010/wordprocessingShape" mc:Ignorable="w14 w15 w16se w16cid wp14">
+<w:footnotes xmlns:wpc="http://schemas.microsoft.com/office/word/2010/wordprocessingCanvas" xmlns:cx="http://schemas.microsoft.com/office/drawing/2014/chartex" xmlns:cx1="http://schemas.microsoft.com/office/drawing/2015/9/8/chartex" xmlns:mc="http://schemas.openxmlformats.org/markup-compatibility/2006" xmlns:o="urn:schemas-microsoft-com:office:office" xmlns:r="http://schemas.openxmlformats.org/officeDocument/2006/relationships" xmlns:m="http://schemas.openxmlformats.org/officeDocument/2006/math" xmlns:v="urn:schemas-microsoft-com:vml" xmlns:wp14="http://schemas.microsoft.com/office/word/2010/wordprocessingDrawing" xmlns:wp="http://schemas.openxmlformats.org/drawingml/2006/wordprocessingDrawing" xmlns:w10="urn:schemas-microsoft-com:office:word" xmlns:w="http://schemas.openxmlformats.org/wordprocessingml/2006/main" xmlns:w14="http://schemas.microsoft.com/office/word/2010/wordml" xmlns:w15="http://schemas.microsoft.com/office/word/2012/wordml" xmlns:w16se="http://schemas.microsoft.com/office/word/2015/wordml/symex" xmlns:wpg="http://schemas.microsoft.com/office/word/2010/wordprocessingGroup" xmlns:wpi="http://schemas.microsoft.com/office/word/2010/wordprocessingInk" xmlns:wne="http://schemas.microsoft.com/office/word/2006/wordml" xmlns:wps="http://schemas.microsoft.com/office/word/2010/wordprocessingShape" mc:Ignorable="w14 w15 w16se wp14">
   <w:footnote w:type="separator" w:id="-1">
     <w:p>
       <w:pPr>
@@ -546,7 +688,7 @@
 </file>
 
 <file path=word/header1.xml><?xml version="1.0" encoding="utf-8"?>
-<w:hdr xmlns:wpc="http://schemas.microsoft.com/office/word/2010/wordprocessingCanvas" xmlns:cx="http://schemas.microsoft.com/office/drawing/2014/chartex" xmlns:cx1="http://schemas.microsoft.com/office/drawing/2015/9/8/chartex" xmlns:cx2="http://schemas.microsoft.com/office/drawing/2015/10/21/chartex" xmlns:cx3="http://schemas.microsoft.com/office/drawing/2016/5/9/chartex" xmlns:cx4="http://schemas.microsoft.com/office/drawing/2016/5/10/chartex" xmlns:cx5="http://schemas.microsoft.com/office/drawing/2016/5/11/chartex" xmlns:cx6="http://schemas.microsoft.com/office/drawing/2016/5/12/chartex" xmlns:cx7="http://schemas.microsoft.com/office/drawing/2016/5/13/chartex" xmlns:cx8="http://schemas.microsoft.com/office/drawing/2016/5/14/chartex" xmlns:mc="http://schemas.openxmlformats.org/markup-compatibility/2006" xmlns:aink="http://schemas.microsoft.com/office/drawing/2016/ink" xmlns:am3d="http://schemas.microsoft.com/office/drawing/2017/model3d" xmlns:o="urn:schemas-microsoft-com:office:office" xmlns:r="http://schemas.openxmlformats.org/officeDocument/2006/relationships" xmlns:m="http://schemas.openxmlformats.org/officeDocument/2006/math" xmlns:v="urn:schemas-microsoft-com:vml" xmlns:wp14="http://schemas.microsoft.com/office/word/2010/wordprocessingDrawing" xmlns:wp="http://schemas.openxmlformats.org/drawingml/2006/wordprocessingDrawing" xmlns:w10="urn:schemas-microsoft-com:office:word" xmlns:w="http://schemas.openxmlformats.org/wordprocessingml/2006/main" xmlns:w14="http://schemas.microsoft.com/office/word/2010/wordml" xmlns:w15="http://schemas.microsoft.com/office/word/2012/wordml" xmlns:w16cid="http://schemas.microsoft.com/office/word/2016/wordml/cid" xmlns:w16se="http://schemas.microsoft.com/office/word/2015/wordml/symex" xmlns:wpg="http://schemas.microsoft.com/office/word/2010/wordprocessingGroup" xmlns:wpi="http://schemas.microsoft.com/office/word/2010/wordprocessingInk" xmlns:wne="http://schemas.microsoft.com/office/word/2006/wordml" xmlns:wps="http://schemas.microsoft.com/office/word/2010/wordprocessingShape" mc:Ignorable="w14 w15 w16se w16cid wp14">
+<w:hdr xmlns:wpc="http://schemas.microsoft.com/office/word/2010/wordprocessingCanvas" xmlns:cx="http://schemas.microsoft.com/office/drawing/2014/chartex" xmlns:cx1="http://schemas.microsoft.com/office/drawing/2015/9/8/chartex" xmlns:mc="http://schemas.openxmlformats.org/markup-compatibility/2006" xmlns:o="urn:schemas-microsoft-com:office:office" xmlns:r="http://schemas.openxmlformats.org/officeDocument/2006/relationships" xmlns:m="http://schemas.openxmlformats.org/officeDocument/2006/math" xmlns:v="urn:schemas-microsoft-com:vml" xmlns:wp14="http://schemas.microsoft.com/office/word/2010/wordprocessingDrawing" xmlns:wp="http://schemas.openxmlformats.org/drawingml/2006/wordprocessingDrawing" xmlns:w10="urn:schemas-microsoft-com:office:word" xmlns:w="http://schemas.openxmlformats.org/wordprocessingml/2006/main" xmlns:w14="http://schemas.microsoft.com/office/word/2010/wordml" xmlns:w15="http://schemas.microsoft.com/office/word/2012/wordml" xmlns:w16se="http://schemas.microsoft.com/office/word/2015/wordml/symex" xmlns:wpg="http://schemas.microsoft.com/office/word/2010/wordprocessingGroup" xmlns:wpi="http://schemas.microsoft.com/office/word/2010/wordprocessingInk" xmlns:wne="http://schemas.microsoft.com/office/word/2006/wordml" xmlns:wps="http://schemas.microsoft.com/office/word/2010/wordprocessingShape" mc:Ignorable="w14 w15 w16se wp14">
   <w:p>
     <w:pPr>
       <w:pStyle w:val="Header"/>
@@ -617,7 +759,7 @@
 </file>
 
 <file path=word/numbering.xml><?xml version="1.0" encoding="utf-8"?>
-<w:numbering xmlns:wpc="http://schemas.microsoft.com/office/word/2010/wordprocessingCanvas" xmlns:cx="http://schemas.microsoft.com/office/drawing/2014/chartex" xmlns:cx1="http://schemas.microsoft.com/office/drawing/2015/9/8/chartex" xmlns:cx2="http://schemas.microsoft.com/office/drawing/2015/10/21/chartex" xmlns:cx3="http://schemas.microsoft.com/office/drawing/2016/5/9/chartex" xmlns:cx4="http://schemas.microsoft.com/office/drawing/2016/5/10/chartex" xmlns:cx5="http://schemas.microsoft.com/office/drawing/2016/5/11/chartex" xmlns:cx6="http://schemas.microsoft.com/office/drawing/2016/5/12/chartex" xmlns:cx7="http://schemas.microsoft.com/office/drawing/2016/5/13/chartex" xmlns:cx8="http://schemas.microsoft.com/office/drawing/2016/5/14/chartex" xmlns:mc="http://schemas.openxmlformats.org/markup-compatibility/2006" xmlns:aink="http://schemas.microsoft.com/office/drawing/2016/ink" xmlns:am3d="http://schemas.microsoft.com/office/drawing/2017/model3d" xmlns:o="urn:schemas-microsoft-com:office:office" xmlns:r="http://schemas.openxmlformats.org/officeDocument/2006/relationships" xmlns:m="http://schemas.openxmlformats.org/officeDocument/2006/math" xmlns:v="urn:schemas-microsoft-com:vml" xmlns:wp14="http://schemas.microsoft.com/office/word/2010/wordprocessingDrawing" xmlns:wp="http://schemas.openxmlformats.org/drawingml/2006/wordprocessingDrawing" xmlns:w10="urn:schemas-microsoft-com:office:word" xmlns:w="http://schemas.openxmlformats.org/wordprocessingml/2006/main" xmlns:w14="http://schemas.microsoft.com/office/word/2010/wordml" xmlns:w15="http://schemas.microsoft.com/office/word/2012/wordml" xmlns:w16cid="http://schemas.microsoft.com/office/word/2016/wordml/cid" xmlns:w16se="http://schemas.microsoft.com/office/word/2015/wordml/symex" xmlns:wpg="http://schemas.microsoft.com/office/word/2010/wordprocessingGroup" xmlns:wpi="http://schemas.microsoft.com/office/word/2010/wordprocessingInk" xmlns:wne="http://schemas.microsoft.com/office/word/2006/wordml" xmlns:wps="http://schemas.microsoft.com/office/word/2010/wordprocessingShape" mc:Ignorable="w14 w15 w16se w16cid wp14">
+<w:numbering xmlns:wpc="http://schemas.microsoft.com/office/word/2010/wordprocessingCanvas" xmlns:cx="http://schemas.microsoft.com/office/drawing/2014/chartex" xmlns:cx1="http://schemas.microsoft.com/office/drawing/2015/9/8/chartex" xmlns:mc="http://schemas.openxmlformats.org/markup-compatibility/2006" xmlns:o="urn:schemas-microsoft-com:office:office" xmlns:r="http://schemas.openxmlformats.org/officeDocument/2006/relationships" xmlns:m="http://schemas.openxmlformats.org/officeDocument/2006/math" xmlns:v="urn:schemas-microsoft-com:vml" xmlns:wp14="http://schemas.microsoft.com/office/word/2010/wordprocessingDrawing" xmlns:wp="http://schemas.openxmlformats.org/drawingml/2006/wordprocessingDrawing" xmlns:w10="urn:schemas-microsoft-com:office:word" xmlns:w="http://schemas.openxmlformats.org/wordprocessingml/2006/main" xmlns:w14="http://schemas.microsoft.com/office/word/2010/wordml" xmlns:w15="http://schemas.microsoft.com/office/word/2012/wordml" xmlns:w16se="http://schemas.microsoft.com/office/word/2015/wordml/symex" xmlns:wpg="http://schemas.microsoft.com/office/word/2010/wordprocessingGroup" xmlns:wpi="http://schemas.microsoft.com/office/word/2010/wordprocessingInk" xmlns:wne="http://schemas.microsoft.com/office/word/2006/wordml" xmlns:wps="http://schemas.microsoft.com/office/word/2010/wordprocessingShape" mc:Ignorable="w14 w15 w16se wp14">
   <w:abstractNum w:abstractNumId="0" w15:restartNumberingAfterBreak="0">
     <w:nsid w:val="FFFFFF1D"/>
     <w:multiLevelType w:val="multilevel"/>
@@ -1699,7 +1841,7 @@
   <w:abstractNum w:abstractNumId="10" w15:restartNumberingAfterBreak="0">
     <w:nsid w:val="3B8E7BD1"/>
     <w:multiLevelType w:val="hybridMultilevel"/>
-    <w:tmpl w:val="82C8CA90"/>
+    <w:tmpl w:val="011E3EBA"/>
     <w:lvl w:ilvl="0" w:tplc="0409000F">
       <w:start w:val="1"/>
       <w:numFmt w:val="decimal"/>
@@ -1709,16 +1851,16 @@
         <w:ind w:left="360" w:hanging="360"/>
       </w:pPr>
     </w:lvl>
-    <w:lvl w:ilvl="1" w:tplc="0409000F">
-      <w:start w:val="1"/>
-      <w:numFmt w:val="decimal"/>
-      <w:lvlText w:val="%2."/>
+    <w:lvl w:ilvl="1" w:tplc="04090001">
+      <w:start w:val="1"/>
+      <w:numFmt w:val="bullet"/>
+      <w:lvlText w:val=""/>
       <w:lvlJc w:val="left"/>
       <w:pPr>
         <w:ind w:left="720" w:hanging="360"/>
       </w:pPr>
       <w:rPr>
-        <w:rFonts w:hint="default"/>
+        <w:rFonts w:ascii="Symbol" w:hAnsi="Symbol" w:hint="default"/>
       </w:rPr>
     </w:lvl>
     <w:lvl w:ilvl="2" w:tplc="FFFFFFFF">
@@ -2323,7 +2465,7 @@
 </file>
 
 <file path=word/styles.xml><?xml version="1.0" encoding="utf-8"?>
-<w:styles xmlns:mc="http://schemas.openxmlformats.org/markup-compatibility/2006" xmlns:r="http://schemas.openxmlformats.org/officeDocument/2006/relationships" xmlns:w="http://schemas.openxmlformats.org/wordprocessingml/2006/main" xmlns:w14="http://schemas.microsoft.com/office/word/2010/wordml" xmlns:w15="http://schemas.microsoft.com/office/word/2012/wordml" xmlns:w16cid="http://schemas.microsoft.com/office/word/2016/wordml/cid" xmlns:w16se="http://schemas.microsoft.com/office/word/2015/wordml/symex" mc:Ignorable="w14 w15 w16se w16cid">
+<w:styles xmlns:mc="http://schemas.openxmlformats.org/markup-compatibility/2006" xmlns:r="http://schemas.openxmlformats.org/officeDocument/2006/relationships" xmlns:w="http://schemas.openxmlformats.org/wordprocessingml/2006/main" xmlns:w14="http://schemas.microsoft.com/office/word/2010/wordml" xmlns:w15="http://schemas.microsoft.com/office/word/2012/wordml" xmlns:w16se="http://schemas.microsoft.com/office/word/2015/wordml/symex" mc:Ignorable="w14 w15 w16se">
   <w:docDefaults>
     <w:rPrDefault>
       <w:rPr>
@@ -2333,7 +2475,7 @@
     </w:rPrDefault>
     <w:pPrDefault/>
   </w:docDefaults>
-  <w:latentStyles w:defLockedState="0" w:defUIPriority="99" w:defSemiHidden="0" w:defUnhideWhenUsed="0" w:defQFormat="0" w:count="375">
+  <w:latentStyles w:defLockedState="0" w:defUIPriority="99" w:defSemiHidden="0" w:defUnhideWhenUsed="0" w:defQFormat="0" w:count="371">
     <w:lsdException w:name="Normal" w:uiPriority="0" w:qFormat="1"/>
     <w:lsdException w:name="heading 1" w:uiPriority="9" w:qFormat="1"/>
     <w:lsdException w:name="heading 2" w:semiHidden="1" w:uiPriority="9" w:unhideWhenUsed="1" w:qFormat="1"/>
@@ -2439,6 +2581,7 @@
     <w:lsdException w:name="HTML Sample" w:semiHidden="1" w:unhideWhenUsed="1"/>
     <w:lsdException w:name="HTML Typewriter" w:semiHidden="1" w:unhideWhenUsed="1"/>
     <w:lsdException w:name="HTML Variable" w:semiHidden="1" w:unhideWhenUsed="1"/>
+    <w:lsdException w:name="Normal Table" w:semiHidden="1" w:unhideWhenUsed="1"/>
     <w:lsdException w:name="annotation subject" w:semiHidden="1" w:unhideWhenUsed="1"/>
     <w:lsdException w:name="No List" w:semiHidden="1" w:unhideWhenUsed="1"/>
     <w:lsdException w:name="Outline List 1" w:semiHidden="1" w:unhideWhenUsed="1"/>
@@ -2482,8 +2625,10 @@
     <w:lsdException w:name="Table Elegant" w:semiHidden="1" w:unhideWhenUsed="1"/>
     <w:lsdException w:name="Table Professional" w:semiHidden="1" w:unhideWhenUsed="1"/>
     <w:lsdException w:name="Table Subtle 1" w:semiHidden="1" w:unhideWhenUsed="1"/>
+    <w:lsdException w:name="Table Subtle 2" w:semiHidden="1" w:unhideWhenUsed="1"/>
     <w:lsdException w:name="Table Web 1" w:semiHidden="1" w:unhideWhenUsed="1"/>
     <w:lsdException w:name="Table Web 2" w:semiHidden="1" w:unhideWhenUsed="1"/>
+    <w:lsdException w:name="Table Web 3" w:semiHidden="1" w:unhideWhenUsed="1"/>
     <w:lsdException w:name="Balloon Text" w:semiHidden="1" w:unhideWhenUsed="1"/>
     <w:lsdException w:name="Table Grid" w:uiPriority="39"/>
     <w:lsdException w:name="Table Theme" w:semiHidden="1" w:unhideWhenUsed="1"/>
@@ -2702,10 +2847,6 @@
     <w:lsdException w:name="List Table 5 Dark Accent 6" w:uiPriority="50"/>
     <w:lsdException w:name="List Table 6 Colorful Accent 6" w:uiPriority="51"/>
     <w:lsdException w:name="List Table 7 Colorful Accent 6" w:uiPriority="52"/>
-    <w:lsdException w:name="Mention" w:semiHidden="1" w:unhideWhenUsed="1"/>
-    <w:lsdException w:name="Smart Hyperlink" w:semiHidden="1" w:unhideWhenUsed="1"/>
-    <w:lsdException w:name="Hashtag" w:semiHidden="1" w:unhideWhenUsed="1"/>
-    <w:lsdException w:name="Unresolved Mention" w:semiHidden="1" w:unhideWhenUsed="1"/>
   </w:latentStyles>
   <w:style w:type="paragraph" w:default="1" w:styleId="Normal">
     <w:name w:val="Normal"/>
@@ -2874,7 +3015,7 @@
       <w:szCs w:val="32"/>
     </w:rPr>
   </w:style>
-  <w:style w:type="character" w:styleId="UnresolvedMention">
+  <w:style w:type="character" w:customStyle="1" w:styleId="UnresolvedMention">
     <w:name w:val="Unresolved Mention"/>
     <w:basedOn w:val="DefaultParagraphFont"/>
     <w:uiPriority w:val="99"/>

</xml_diff>